<commit_message>
Kirjautuminen tietokantahaulla ja tarkistuksilla, ohjaukset etusivulle, päivitetty dokumentaatio.pdf
</commit_message>
<xml_diff>
--- a/Dokumentaatio/Dokumentaatio.docx
+++ b/Dokumentaatio/Dokumentaatio.docx
@@ -188,10 +188,206 @@
     <w:p>
       <w:pPr>
         <w:pStyle w:val="Otsikko2"/>
-      </w:pPr>
+        <w:numPr>
+          <w:ilvl w:val="0"/>
+          <w:numId w:val="1"/>
+        </w:numPr>
+      </w:pPr>
+      <w:proofErr w:type="spellStart"/>
+      <w:r>
+        <w:lastRenderedPageBreak/>
+        <w:t>Realaatiokaavion</w:t>
+      </w:r>
+      <w:proofErr w:type="spellEnd"/>
+      <w:r>
+        <w:t xml:space="preserve"> luonnostelu</w:t>
+      </w:r>
+    </w:p>
+    <w:p>
+      <w:r>
+        <w:rPr>
+          <w:noProof/>
+          <w:lang w:eastAsia="fi-FI"/>
+        </w:rPr>
+        <w:drawing>
+          <wp:inline distT="0" distB="0" distL="0" distR="0">
+            <wp:extent cx="6107430" cy="4563110"/>
+            <wp:effectExtent l="19050" t="0" r="7620" b="0"/>
+            <wp:docPr id="2" name="Kuva 1" descr="C:\Documents and Settings\513228\TsoHa\Dokumentaatio\tietokantatauluja.JPG"/>
+            <wp:cNvGraphicFramePr>
+              <a:graphicFrameLocks xmlns:a="http://schemas.openxmlformats.org/drawingml/2006/main" noChangeAspect="1"/>
+            </wp:cNvGraphicFramePr>
+            <a:graphic xmlns:a="http://schemas.openxmlformats.org/drawingml/2006/main">
+              <a:graphicData uri="http://schemas.openxmlformats.org/drawingml/2006/picture">
+                <pic:pic xmlns:pic="http://schemas.openxmlformats.org/drawingml/2006/picture">
+                  <pic:nvPicPr>
+                    <pic:cNvPr id="0" name="Picture 1" descr="C:\Documents and Settings\513228\TsoHa\Dokumentaatio\tietokantatauluja.JPG"/>
+                    <pic:cNvPicPr>
+                      <a:picLocks noChangeAspect="1" noChangeArrowheads="1"/>
+                    </pic:cNvPicPr>
+                  </pic:nvPicPr>
+                  <pic:blipFill>
+                    <a:blip r:embed="rId6" cstate="print"/>
+                    <a:srcRect/>
+                    <a:stretch>
+                      <a:fillRect/>
+                    </a:stretch>
+                  </pic:blipFill>
+                  <pic:spPr bwMode="auto">
+                    <a:xfrm>
+                      <a:off x="0" y="0"/>
+                      <a:ext cx="6107430" cy="4563110"/>
+                    </a:xfrm>
+                    <a:prstGeom prst="rect">
+                      <a:avLst/>
+                    </a:prstGeom>
+                    <a:noFill/>
+                    <a:ln w="9525">
+                      <a:noFill/>
+                      <a:miter lim="800000"/>
+                      <a:headEnd/>
+                      <a:tailEnd/>
+                    </a:ln>
+                  </pic:spPr>
+                </pic:pic>
+              </a:graphicData>
+            </a:graphic>
+          </wp:inline>
+        </w:drawing>
+      </w:r>
     </w:p>
     <w:p/>
+    <w:p>
+      <w:pPr>
+        <w:pStyle w:val="Otsikko2"/>
+        <w:numPr>
+          <w:ilvl w:val="0"/>
+          <w:numId w:val="1"/>
+        </w:numPr>
+      </w:pPr>
+      <w:r>
+        <w:t>näkymien luonnostelua</w:t>
+      </w:r>
+    </w:p>
     <w:p/>
+    <w:p>
+      <w:r>
+        <w:lastRenderedPageBreak/>
+        <w:t>Kirjautuminen</w:t>
+      </w:r>
+      <w:r>
+        <w:br/>
+      </w:r>
+      <w:r>
+        <w:rPr>
+          <w:noProof/>
+          <w:lang w:eastAsia="fi-FI"/>
+        </w:rPr>
+        <w:drawing>
+          <wp:inline distT="0" distB="0" distL="0" distR="0">
+            <wp:extent cx="6116320" cy="4563110"/>
+            <wp:effectExtent l="19050" t="0" r="0" b="0"/>
+            <wp:docPr id="3" name="Kuva 2" descr="C:\Documents and Settings\513228\TsoHa\Dokumentaatio\kirjautuminen.jpeg"/>
+            <wp:cNvGraphicFramePr>
+              <a:graphicFrameLocks xmlns:a="http://schemas.openxmlformats.org/drawingml/2006/main" noChangeAspect="1"/>
+            </wp:cNvGraphicFramePr>
+            <a:graphic xmlns:a="http://schemas.openxmlformats.org/drawingml/2006/main">
+              <a:graphicData uri="http://schemas.openxmlformats.org/drawingml/2006/picture">
+                <pic:pic xmlns:pic="http://schemas.openxmlformats.org/drawingml/2006/picture">
+                  <pic:nvPicPr>
+                    <pic:cNvPr id="0" name="Picture 2" descr="C:\Documents and Settings\513228\TsoHa\Dokumentaatio\kirjautuminen.jpeg"/>
+                    <pic:cNvPicPr>
+                      <a:picLocks noChangeAspect="1" noChangeArrowheads="1"/>
+                    </pic:cNvPicPr>
+                  </pic:nvPicPr>
+                  <pic:blipFill>
+                    <a:blip r:embed="rId7" cstate="print"/>
+                    <a:srcRect/>
+                    <a:stretch>
+                      <a:fillRect/>
+                    </a:stretch>
+                  </pic:blipFill>
+                  <pic:spPr bwMode="auto">
+                    <a:xfrm>
+                      <a:off x="0" y="0"/>
+                      <a:ext cx="6116320" cy="4563110"/>
+                    </a:xfrm>
+                    <a:prstGeom prst="rect">
+                      <a:avLst/>
+                    </a:prstGeom>
+                    <a:noFill/>
+                    <a:ln w="9525">
+                      <a:noFill/>
+                      <a:miter lim="800000"/>
+                      <a:headEnd/>
+                      <a:tailEnd/>
+                    </a:ln>
+                  </pic:spPr>
+                </pic:pic>
+              </a:graphicData>
+            </a:graphic>
+          </wp:inline>
+        </w:drawing>
+      </w:r>
+    </w:p>
+    <w:p/>
+    <w:p>
+      <w:r>
+        <w:lastRenderedPageBreak/>
+        <w:t>Etusivun raporttinäkymä</w:t>
+      </w:r>
+      <w:r>
+        <w:rPr>
+          <w:noProof/>
+          <w:lang w:eastAsia="fi-FI"/>
+        </w:rPr>
+        <w:drawing>
+          <wp:inline distT="0" distB="0" distL="0" distR="0">
+            <wp:extent cx="6107430" cy="4563110"/>
+            <wp:effectExtent l="19050" t="0" r="7620" b="0"/>
+            <wp:docPr id="4" name="Kuva 3" descr="C:\Documents and Settings\513228\TsoHa\Dokumentaatio\etusivu-raporttinäkymä-uusiraportti.jpeg"/>
+            <wp:cNvGraphicFramePr>
+              <a:graphicFrameLocks xmlns:a="http://schemas.openxmlformats.org/drawingml/2006/main" noChangeAspect="1"/>
+            </wp:cNvGraphicFramePr>
+            <a:graphic xmlns:a="http://schemas.openxmlformats.org/drawingml/2006/main">
+              <a:graphicData uri="http://schemas.openxmlformats.org/drawingml/2006/picture">
+                <pic:pic xmlns:pic="http://schemas.openxmlformats.org/drawingml/2006/picture">
+                  <pic:nvPicPr>
+                    <pic:cNvPr id="0" name="Picture 3" descr="C:\Documents and Settings\513228\TsoHa\Dokumentaatio\etusivu-raporttinäkymä-uusiraportti.jpeg"/>
+                    <pic:cNvPicPr>
+                      <a:picLocks noChangeAspect="1" noChangeArrowheads="1"/>
+                    </pic:cNvPicPr>
+                  </pic:nvPicPr>
+                  <pic:blipFill>
+                    <a:blip r:embed="rId8" cstate="print"/>
+                    <a:srcRect/>
+                    <a:stretch>
+                      <a:fillRect/>
+                    </a:stretch>
+                  </pic:blipFill>
+                  <pic:spPr bwMode="auto">
+                    <a:xfrm>
+                      <a:off x="0" y="0"/>
+                      <a:ext cx="6107430" cy="4563110"/>
+                    </a:xfrm>
+                    <a:prstGeom prst="rect">
+                      <a:avLst/>
+                    </a:prstGeom>
+                    <a:noFill/>
+                    <a:ln w="9525">
+                      <a:noFill/>
+                      <a:miter lim="800000"/>
+                      <a:headEnd/>
+                      <a:tailEnd/>
+                    </a:ln>
+                  </pic:spPr>
+                </pic:pic>
+              </a:graphicData>
+            </a:graphic>
+          </wp:inline>
+        </w:drawing>
+      </w:r>
+    </w:p>
     <w:sectPr>
       <w:pgSz w:w="11906" w:h="16838"/>
       <w:pgMar w:top="1417" w:right="1134" w:bottom="1417" w:left="1134" w:header="708" w:footer="708" w:gutter="0"/>

</xml_diff>

<commit_message>
Esittelysivulla uudet lukuohjeet: tiedonkeruumekanismi, tallennukset, päivitykset kantaan, raporttinäkymät kannasta lukemalla
</commit_message>
<xml_diff>
--- a/Dokumentaatio/Dokumentaatio.docx
+++ b/Dokumentaatio/Dokumentaatio.docx
@@ -334,8 +334,16 @@
     <w:p>
       <w:r>
         <w:lastRenderedPageBreak/>
-        <w:t>Etusivun raporttinäkymä</w:t>
-      </w:r>
+        <w:t xml:space="preserve">Etusivun </w:t>
+      </w:r>
+      <w:proofErr w:type="spellStart"/>
+      <w:r>
+        <w:t>raporttinäkymä</w:t>
+      </w:r>
+      <w:r>
+        <w:t>s</w:t>
+      </w:r>
+      <w:proofErr w:type="spellEnd"/>
       <w:r>
         <w:rPr>
           <w:noProof/>

</xml_diff>